<commit_message>
Sprint 1: Actualización Personas
Cambiado Nombre de Estudiante Mayor e Imágenes
Creado el Documento de Necesidades
</commit_message>
<xml_diff>
--- a/Persona #6 Esporadico.docx
+++ b/Persona #6 Esporadico.docx
@@ -71,15 +71,7 @@
                                 <w:b/>
                                 <w:sz w:val="36"/>
                               </w:rPr>
-                              <w:t>ARQUETIPO PERSONA #</w:t>
-                            </w:r>
-                            <w:proofErr w:type="gramStart"/>
-                            <w:r>
-                              <w:rPr>
-                                <w:b/>
-                                <w:sz w:val="36"/>
-                              </w:rPr>
-                              <w:t>6</w:t>
+                              <w:t>ARQUETIPO PERSONA #6</w:t>
                             </w:r>
                             <w:r>
                               <w:rPr>
@@ -100,15 +92,7 @@
                                 <w:b/>
                                 <w:sz w:val="36"/>
                               </w:rPr>
-                              <w:t>–</w:t>
-                            </w:r>
-                            <w:proofErr w:type="gramEnd"/>
-                            <w:r>
-                              <w:rPr>
-                                <w:b/>
-                                <w:sz w:val="36"/>
-                              </w:rPr>
-                              <w:t xml:space="preserve">  </w:t>
+                              <w:t xml:space="preserve">–  </w:t>
                             </w:r>
                             <w:r>
                               <w:rPr>
@@ -257,6 +241,7 @@
           <w:sz w:val="2"/>
         </w:rPr>
       </w:pPr>
+      <w:bookmarkStart w:id="0" w:name="_GoBack"/>
       <w:r>
         <w:rPr>
           <w:noProof/>
@@ -264,8 +249,8 @@
         </w:rPr>
         <w:drawing>
           <wp:inline distT="0" distB="0" distL="0" distR="0" wp14:anchorId="31599F60" wp14:editId="5643E770">
-            <wp:extent cx="2145903" cy="2790825"/>
-            <wp:effectExtent l="0" t="0" r="6985" b="0"/>
+            <wp:extent cx="2145665" cy="2535381"/>
+            <wp:effectExtent l="152400" t="171450" r="159385" b="170180"/>
             <wp:docPr id="3" name="Imagen 3" descr="E:\Colegio\Info + ADE\5º UNI\2 cuatrimestre\Nueva carpeta\Estudio-estudiante-universitario-libro-biblioteca_LRZIMA20130128_0019_11.jpg"/>
             <wp:cNvGraphicFramePr>
               <a:graphicFrameLocks xmlns:a="http://schemas.openxmlformats.org/drawingml/2006/main" noChangeAspect="1"/>
@@ -295,15 +280,41 @@
                   <pic:spPr bwMode="auto">
                     <a:xfrm>
                       <a:off x="0" y="0"/>
-                      <a:ext cx="2152003" cy="2798758"/>
+                      <a:ext cx="2154574" cy="2545908"/>
                     </a:xfrm>
-                    <a:prstGeom prst="rect">
+                    <a:prstGeom prst="snip2DiagRect">
                       <a:avLst/>
                     </a:prstGeom>
-                    <a:noFill/>
-                    <a:ln>
-                      <a:noFill/>
+                    <a:solidFill>
+                      <a:srgbClr val="FFFFFF">
+                        <a:shade val="85000"/>
+                      </a:srgbClr>
+                    </a:solidFill>
+                    <a:ln w="88900" cap="sq">
+                      <a:solidFill>
+                        <a:srgbClr val="FFFFFF"/>
+                      </a:solidFill>
+                      <a:miter lim="800000"/>
                     </a:ln>
+                    <a:effectLst>
+                      <a:outerShdw blurRad="88900" algn="tl" rotWithShape="0">
+                        <a:srgbClr val="000000">
+                          <a:alpha val="45000"/>
+                        </a:srgbClr>
+                      </a:outerShdw>
+                    </a:effectLst>
+                    <a:scene3d>
+                      <a:camera prst="orthographicFront"/>
+                      <a:lightRig rig="twoPt" dir="t">
+                        <a:rot lat="0" lon="0" rev="7200000"/>
+                      </a:lightRig>
+                    </a:scene3d>
+                    <a:sp3d>
+                      <a:bevelT w="25400" h="19050"/>
+                      <a:contourClr>
+                        <a:srgbClr val="FFFFFF"/>
+                      </a:contourClr>
+                    </a:sp3d>
                   </pic:spPr>
                 </pic:pic>
               </a:graphicData>
@@ -311,6 +322,7 @@
           </wp:inline>
         </w:drawing>
       </w:r>
+      <w:bookmarkEnd w:id="0"/>
     </w:p>
     <w:p>
       <w:pPr>
@@ -386,8 +398,6 @@
           <w:szCs w:val="26"/>
         </w:rPr>
       </w:pPr>
-      <w:bookmarkStart w:id="0" w:name="_GoBack"/>
-      <w:bookmarkEnd w:id="0"/>
       <w:r>
         <w:rPr>
           <w:b/>
@@ -409,17 +419,15 @@
           <w:sz w:val="28"/>
           <w:szCs w:val="26"/>
         </w:rPr>
-        <w:t xml:space="preserve">Pedro </w:t>
-      </w:r>
-      <w:proofErr w:type="spellStart"/>
+        <w:t>Pedro Ló</w:t>
+      </w:r>
       <w:r>
         <w:rPr>
           <w:sz w:val="28"/>
           <w:szCs w:val="26"/>
         </w:rPr>
-        <w:t>Lopez</w:t>
-      </w:r>
-      <w:proofErr w:type="spellEnd"/>
+        <w:t>pez</w:t>
+      </w:r>
     </w:p>
     <w:p>
       <w:pPr>

</xml_diff>